<commit_message>
updated tutorial write up
</commit_message>
<xml_diff>
--- a/Statistical Inference .docx
+++ b/Statistical Inference .docx
@@ -330,7 +330,33 @@
           <w:sz w:val="22"/>
           <w:szCs w:val="22"/>
         </w:rPr>
-        <w:t xml:space="preserve">The aim of this tutorial is to give you a basic introduction to statistical inference of network data with RStudio. The tutorial will be structured as follows: </w:t>
+        <w:t>The aim of this tutorial is to give you a basic introduction to statistical inference of network data with RStudio. The tutorial will be structured as follows</w:t>
+      </w:r>
+      <w:r>
+        <w:rPr>
+          <w:rFonts w:ascii="David" w:hAnsi="David" w:cs="David"/>
+          <w:sz w:val="22"/>
+          <w:szCs w:val="22"/>
+        </w:rPr>
+        <w:t xml:space="preserve"> </w:t>
+      </w:r>
+      <w:r>
+        <w:rPr>
+          <w:rFonts w:ascii="David" w:hAnsi="David" w:cs="David"/>
+          <w:color w:val="FF0000"/>
+          <w:sz w:val="22"/>
+          <w:szCs w:val="22"/>
+        </w:rPr>
+        <w:t>(still in progress)</w:t>
+      </w:r>
+      <w:r>
+        <w:rPr>
+          <w:rFonts w:ascii="David" w:hAnsi="David" w:cs="David"/>
+          <w:color w:val="FF0000"/>
+          <w:sz w:val="22"/>
+          <w:szCs w:val="22"/>
+        </w:rPr>
+        <w:t xml:space="preserve">: </w:t>
       </w:r>
     </w:p>
     <w:p>
@@ -785,6 +811,7 @@
         <w:jc w:val="both"/>
         <w:rPr>
           <w:rFonts w:ascii="David" w:hAnsi="David" w:cs="David"/>
+          <w:color w:val="000000" w:themeColor="text1"/>
           <w:sz w:val="22"/>
           <w:szCs w:val="22"/>
         </w:rPr>
@@ -884,7 +911,7 @@
       <w:r>
         <w:rPr>
           <w:rFonts w:ascii="David" w:hAnsi="David" w:cs="David"/>
-          <w:color w:val="FF0000"/>
+          <w:color w:val="000000" w:themeColor="text1"/>
           <w:sz w:val="22"/>
           <w:szCs w:val="22"/>
         </w:rPr>
@@ -893,7 +920,7 @@
       <w:r>
         <w:rPr>
           <w:rFonts w:ascii="David" w:hAnsi="David" w:cs="David"/>
-          <w:color w:val="FF0000"/>
+          <w:color w:val="000000" w:themeColor="text1"/>
           <w:sz w:val="22"/>
           <w:szCs w:val="22"/>
         </w:rPr>
@@ -902,7 +929,7 @@
       <w:r>
         <w:rPr>
           <w:rFonts w:ascii="David" w:hAnsi="David" w:cs="David"/>
-          <w:color w:val="FF0000"/>
+          <w:color w:val="000000" w:themeColor="text1"/>
           <w:sz w:val="22"/>
           <w:szCs w:val="22"/>
         </w:rPr>
@@ -911,7 +938,7 @@
       <w:r>
         <w:rPr>
           <w:rFonts w:ascii="David" w:hAnsi="David" w:cs="David"/>
-          <w:color w:val="FF0000"/>
+          <w:color w:val="000000" w:themeColor="text1"/>
           <w:sz w:val="22"/>
           <w:szCs w:val="22"/>
         </w:rPr>
@@ -920,7 +947,7 @@
       <w:r>
         <w:rPr>
           <w:rFonts w:ascii="David" w:hAnsi="David" w:cs="David"/>
-          <w:color w:val="FF0000"/>
+          <w:color w:val="000000" w:themeColor="text1"/>
           <w:sz w:val="22"/>
           <w:szCs w:val="22"/>
         </w:rPr>
@@ -929,7 +956,7 @@
       <w:r>
         <w:rPr>
           <w:rFonts w:ascii="David" w:hAnsi="David" w:cs="David"/>
-          <w:color w:val="FF0000"/>
+          <w:color w:val="000000" w:themeColor="text1"/>
           <w:sz w:val="22"/>
           <w:szCs w:val="22"/>
         </w:rPr>
@@ -938,11 +965,36 @@
       <w:r>
         <w:rPr>
           <w:rFonts w:ascii="David" w:hAnsi="David" w:cs="David"/>
-          <w:color w:val="FF0000"/>
+          <w:color w:val="000000" w:themeColor="text1"/>
           <w:sz w:val="22"/>
           <w:szCs w:val="22"/>
         </w:rPr>
         <w:t>:</w:t>
+      </w:r>
+    </w:p>
+    <w:p>
+      <w:pPr>
+        <w:pStyle w:val="NormalWeb"/>
+        <w:spacing w:line="360" w:lineRule="auto"/>
+        <w:jc w:val="both"/>
+        <w:rPr>
+          <w:rFonts w:ascii="David" w:hAnsi="David" w:cs="David"/>
+          <w:i/>
+          <w:iCs/>
+          <w:sz w:val="22"/>
+          <w:szCs w:val="22"/>
+        </w:rPr>
+      </w:pPr>
+      <w:r>
+        <w:rPr>
+          <w:rFonts w:ascii="David" w:hAnsi="David" w:cs="David"/>
+          <w:i/>
+          <w:iCs/>
+          <w:color w:val="000000" w:themeColor="text1"/>
+          <w:sz w:val="22"/>
+          <w:szCs w:val="22"/>
+        </w:rPr>
+        <w:t>Put Matrices here .</w:t>
       </w:r>
     </w:p>
     <w:p>
@@ -1185,6 +1237,7 @@
           <w:sz w:val="22"/>
           <w:szCs w:val="22"/>
         </w:rPr>
+        <w:lastRenderedPageBreak/>
         <w:t>This</w:t>
       </w:r>
       <w:r>
@@ -1252,7 +1305,6 @@
           <w:sz w:val="22"/>
           <w:szCs w:val="22"/>
         </w:rPr>
-        <w:lastRenderedPageBreak/>
         <w:t>DESCRIBING ONE NETWORK</w:t>
       </w:r>
     </w:p>
@@ -1769,6 +1821,16 @@
         </w:rPr>
         <w:t xml:space="preserve"> matrix</w:t>
       </w:r>
+      <w:r>
+        <w:rPr>
+          <w:rFonts w:ascii="David" w:hAnsi="David" w:cs="David"/>
+          <w:i/>
+          <w:iCs/>
+          <w:sz w:val="22"/>
+          <w:szCs w:val="22"/>
+        </w:rPr>
+        <w:t xml:space="preserve"> (specify row network and column network)</w:t>
+      </w:r>
     </w:p>
     <w:p>
       <w:pPr>
@@ -1838,34 +1900,170 @@
           <w:szCs w:val="22"/>
         </w:rPr>
         <w:t xml:space="preserve">or </w:t>
+      </w:r>
+      <w:r>
+        <w:rPr>
+          <w:rFonts w:ascii="David" w:hAnsi="David" w:cs="David"/>
+          <w:sz w:val="22"/>
+          <w:szCs w:val="22"/>
+        </w:rPr>
+        <w:t xml:space="preserve">density) of tie sending of “x”. </w:t>
+      </w:r>
+      <w:r>
+        <w:rPr>
+          <w:rFonts w:ascii="David" w:hAnsi="David" w:cs="David"/>
+          <w:sz w:val="22"/>
+          <w:szCs w:val="22"/>
+        </w:rPr>
+        <w:t xml:space="preserve">This means that the actor sent 4 ties to the available 9 actors- this can also be inferred by looking at the sum for actor 1 in the row network. If we look at the column network we can see that actor 1 received somewhat more </w:t>
+      </w:r>
+      <w:r>
+        <w:rPr>
+          <w:rFonts w:ascii="David" w:hAnsi="David" w:cs="David"/>
+          <w:sz w:val="22"/>
+          <w:szCs w:val="22"/>
+        </w:rPr>
+        <w:t>money</w:t>
+      </w:r>
+      <w:r>
+        <w:rPr>
+          <w:rFonts w:ascii="David" w:hAnsi="David" w:cs="David"/>
+          <w:sz w:val="22"/>
+          <w:szCs w:val="22"/>
+        </w:rPr>
+        <w:t xml:space="preserve"> than they sent because their column mean is “y”. Adding onto this, if we scan down</w:t>
+      </w:r>
+      <w:r>
+        <w:rPr>
+          <w:rFonts w:ascii="David" w:hAnsi="David" w:cs="David"/>
+          <w:sz w:val="22"/>
+          <w:szCs w:val="22"/>
+        </w:rPr>
+        <w:t xml:space="preserve"> </w:t>
+      </w:r>
+      <w:r>
+        <w:rPr>
+          <w:rFonts w:ascii="David" w:hAnsi="David" w:cs="David"/>
+          <w:sz w:val="22"/>
+          <w:szCs w:val="22"/>
+        </w:rPr>
+        <w:t>the column of means we can see that there is a considerable amount of variability across actors</w:t>
+      </w:r>
+      <w:r>
+        <w:rPr>
+          <w:rFonts w:ascii="David" w:hAnsi="David" w:cs="David"/>
+          <w:sz w:val="22"/>
+          <w:szCs w:val="22"/>
+        </w:rPr>
+        <w:t xml:space="preserve"> for sending and receiving money- some send more money while others get more money. It </w:t>
+      </w:r>
+      <w:r>
+        <w:rPr>
+          <w:rFonts w:ascii="David" w:hAnsi="David" w:cs="David"/>
+          <w:sz w:val="22"/>
+          <w:szCs w:val="22"/>
+        </w:rPr>
+        <w:lastRenderedPageBreak/>
+        <w:t xml:space="preserve">may be helpful to note that if we were working with valued data, rather than binary data, the measure of variability would be more informative across actors. This is because the variability of binary data is strictly a function of its mean. The main objective of this section was to emphasise the first essential concept that when we use statistics to describe network data, we are describing properties of the distribution of relations (or ties among actors) rather than properties of the distribution of attributes across actors. </w:t>
+      </w:r>
+    </w:p>
+    <w:p>
+      <w:pPr>
+        <w:pStyle w:val="NormalWeb"/>
+        <w:spacing w:line="360" w:lineRule="auto"/>
+        <w:jc w:val="both"/>
+        <w:rPr>
+          <w:rFonts w:ascii="David" w:hAnsi="David" w:cs="David"/>
+          <w:sz w:val="22"/>
+          <w:szCs w:val="22"/>
+        </w:rPr>
+      </w:pPr>
+      <w:r>
+        <w:rPr>
+          <w:rFonts w:ascii="David" w:hAnsi="David" w:cs="David"/>
+          <w:sz w:val="22"/>
+          <w:szCs w:val="22"/>
+        </w:rPr>
+        <w:t>FIRST EXERCISE</w:t>
+      </w:r>
+    </w:p>
+    <w:p>
+      <w:pPr>
+        <w:pStyle w:val="NormalWeb"/>
+        <w:spacing w:line="360" w:lineRule="auto"/>
+        <w:jc w:val="both"/>
+        <w:rPr>
+          <w:rFonts w:ascii="David" w:hAnsi="David" w:cs="David"/>
+          <w:sz w:val="22"/>
+          <w:szCs w:val="22"/>
+        </w:rPr>
+      </w:pPr>
+      <w:r>
+        <w:rPr>
+          <w:rFonts w:ascii="David" w:hAnsi="David" w:cs="David"/>
+          <w:sz w:val="22"/>
+          <w:szCs w:val="22"/>
+        </w:rPr>
+        <w:t>Now that we have a better understanding of a single network</w:t>
+      </w:r>
+      <w:r>
+        <w:rPr>
+          <w:rFonts w:ascii="David" w:hAnsi="David" w:cs="David"/>
+          <w:sz w:val="22"/>
+          <w:szCs w:val="22"/>
+        </w:rPr>
+        <w:t>,</w:t>
+      </w:r>
+      <w:r>
+        <w:rPr>
+          <w:rFonts w:ascii="David" w:hAnsi="David" w:cs="David"/>
+          <w:sz w:val="22"/>
+          <w:szCs w:val="22"/>
+        </w:rPr>
+        <w:t xml:space="preserve"> and the general statistical measures of that network, we can begin with the first exercise. </w:t>
+      </w:r>
+      <w:r>
+        <w:rPr>
+          <w:rFonts w:ascii="David" w:hAnsi="David" w:cs="David"/>
+          <w:color w:val="FF0000"/>
+          <w:sz w:val="22"/>
+          <w:szCs w:val="22"/>
+        </w:rPr>
+        <w:t xml:space="preserve">This exercise involves finding the degree to which the members of the networks are densely connected. </w:t>
       </w:r>
       <w:bookmarkStart w:id="0" w:name="_GoBack"/>
       <w:bookmarkEnd w:id="0"/>
-      <w:r>
-        <w:rPr>
-          <w:rFonts w:ascii="David" w:hAnsi="David" w:cs="David"/>
-          <w:sz w:val="22"/>
-          <w:szCs w:val="22"/>
-        </w:rPr>
-        <w:t xml:space="preserve">density) of tie sending of “x”. This means that this actor sent “x </w:t>
-      </w:r>
-      <w:proofErr w:type="spellStart"/>
-      <w:r>
-        <w:rPr>
-          <w:rFonts w:ascii="David" w:hAnsi="David" w:cs="David"/>
-          <w:sz w:val="22"/>
-          <w:szCs w:val="22"/>
-        </w:rPr>
-        <w:t>x</w:t>
-      </w:r>
-      <w:proofErr w:type="spellEnd"/>
-      <w:r>
-        <w:rPr>
-          <w:rFonts w:ascii="David" w:hAnsi="David" w:cs="David"/>
-          <w:sz w:val="22"/>
-          <w:szCs w:val="22"/>
-        </w:rPr>
-        <w:t xml:space="preserve"> 100”</w:t>
+    </w:p>
+    <w:p>
+      <w:pPr>
+        <w:pStyle w:val="NormalWeb"/>
+        <w:spacing w:line="360" w:lineRule="auto"/>
+        <w:jc w:val="both"/>
+        <w:rPr>
+          <w:rFonts w:ascii="David" w:hAnsi="David" w:cs="David"/>
+          <w:sz w:val="22"/>
+          <w:szCs w:val="22"/>
+        </w:rPr>
+      </w:pPr>
+    </w:p>
+    <w:p>
+      <w:pPr>
+        <w:pStyle w:val="NormalWeb"/>
+        <w:spacing w:line="360" w:lineRule="auto"/>
+        <w:jc w:val="both"/>
+        <w:rPr>
+          <w:rFonts w:ascii="David" w:hAnsi="David" w:cs="David"/>
+          <w:sz w:val="22"/>
+          <w:szCs w:val="22"/>
+        </w:rPr>
+      </w:pPr>
+      <w:r>
+        <w:rPr>
+          <w:rFonts w:ascii="David" w:hAnsi="David" w:cs="David"/>
+          <w:sz w:val="22"/>
+          <w:szCs w:val="22"/>
+        </w:rPr>
+        <w:t>TO BE OCNTINUED</w:t>
       </w:r>
     </w:p>
     <w:p>
@@ -1941,7 +2139,6 @@
           <w:sz w:val="22"/>
           <w:szCs w:val="22"/>
         </w:rPr>
-        <w:lastRenderedPageBreak/>
         <w:t xml:space="preserve">This brings us back to the numerical approaches of  “bootstrapping” and permutations. </w:t>
       </w:r>
     </w:p>

</xml_diff>